<commit_message>
edited the poem where dreams die
</commit_message>
<xml_diff>
--- a/poems/dreams die.docx
+++ b/poems/dreams die.docx
@@ -10,7 +10,6 @@
           <w:b/>
         </w:rPr>
       </w:pPr>
-      <w:bookmarkStart w:id="0" w:name="_GoBack"/>
       <w:r>
         <w:rPr>
           <w:b/>
@@ -546,38 +545,51 @@
         <w:ind w:left="2880"/>
         <w:jc w:val="right"/>
       </w:pPr>
-    </w:p>
-    <w:p>
-      <w:pPr>
-        <w:ind w:left="2880"/>
-        <w:jc w:val="right"/>
-      </w:pPr>
-    </w:p>
-    <w:p>
-      <w:pPr>
-        <w:ind w:left="2880"/>
-        <w:jc w:val="right"/>
-      </w:pPr>
-    </w:p>
-    <w:p>
-      <w:pPr>
-        <w:ind w:left="2880"/>
-        <w:jc w:val="right"/>
-      </w:pPr>
-    </w:p>
-    <w:p>
-      <w:pPr>
-        <w:ind w:left="2880"/>
-        <w:jc w:val="right"/>
-      </w:pPr>
-    </w:p>
-    <w:p>
-      <w:pPr>
-        <w:ind w:left="2880"/>
-        <w:jc w:val="right"/>
-      </w:pPr>
-    </w:p>
-    <w:bookmarkEnd w:id="0"/>
+      <w:r>
+        <w:t xml:space="preserve">Work complied by </w:t>
+      </w:r>
+    </w:p>
+    <w:p>
+      <w:pPr>
+        <w:ind w:left="2880"/>
+        <w:jc w:val="right"/>
+      </w:pPr>
+      <w:bookmarkStart w:id="0" w:name="_GoBack"/>
+      <w:bookmarkEnd w:id="0"/>
+      <w:r>
+        <w:t>Ann Karanja.</w:t>
+      </w:r>
+    </w:p>
+    <w:p>
+      <w:pPr>
+        <w:ind w:left="2880"/>
+        <w:jc w:val="right"/>
+      </w:pPr>
+    </w:p>
+    <w:p>
+      <w:pPr>
+        <w:ind w:left="2880"/>
+        <w:jc w:val="right"/>
+      </w:pPr>
+    </w:p>
+    <w:p>
+      <w:pPr>
+        <w:ind w:left="2880"/>
+        <w:jc w:val="right"/>
+      </w:pPr>
+    </w:p>
+    <w:p>
+      <w:pPr>
+        <w:ind w:left="2880"/>
+        <w:jc w:val="right"/>
+      </w:pPr>
+    </w:p>
+    <w:p>
+      <w:pPr>
+        <w:ind w:left="2880"/>
+        <w:jc w:val="right"/>
+      </w:pPr>
+    </w:p>
     <w:p>
       <w:pPr>
         <w:ind w:left="2880"/>

</xml_diff>